<commit_message>
update lampiran, add ppt
</commit_message>
<xml_diff>
--- a/9. Daftar Lampiran.docx
+++ b/9. Daftar Lampiran.docx
@@ -12,6 +12,7 @@
         </w:rPr>
       </w:pPr>
       <w:bookmarkStart w:id="0" w:name="_Toc91491519"/>
+      <w:bookmarkStart w:id="1" w:name="_Toc96502963"/>
       <w:r>
         <w:rPr>
           <w:sz w:val="22"/>
@@ -27,11 +28,19 @@
         </w:rPr>
         <w:t>LAMPIRAN</w:t>
       </w:r>
+      <w:bookmarkEnd w:id="1"/>
     </w:p>
     <w:p>
       <w:pPr>
         <w:pStyle w:val="CustomTitle"/>
+        <w:tabs>
+          <w:tab w:val="left" w:pos="425"/>
+        </w:tabs>
+        <w:spacing w:before="0" w:after="0" w:line="480" w:lineRule="auto"/>
+        <w:jc w:val="left"/>
         <w:rPr>
+          <w:b w:val="0"/>
+          <w:bCs/>
           <w:sz w:val="22"/>
           <w:szCs w:val="22"/>
         </w:rPr>
@@ -164,7 +173,16 @@
           <w:sz w:val="22"/>
           <w:szCs w:val="22"/>
         </w:rPr>
-        <w:t>Lampiran 5 Lembar Angket 2 Kepuasan Dunia Usaha/Industri</w:t>
+        <w:t xml:space="preserve">Lampiran 5 Lembar Angket 2 </w:t>
+      </w:r>
+      <w:r>
+        <w:rPr>
+          <w:b w:val="0"/>
+          <w:bCs/>
+          <w:sz w:val="22"/>
+          <w:szCs w:val="22"/>
+        </w:rPr>
+        <w:t>Kepuasan Siswa</w:t>
       </w:r>
     </w:p>
     <w:p>
@@ -190,7 +208,16 @@
           <w:sz w:val="22"/>
           <w:szCs w:val="22"/>
         </w:rPr>
-        <w:t>Lampiran 6 Lembar Angket 3 Kepuasan Peserta PKL</w:t>
+        <w:t xml:space="preserve">Lampiran 6 Lembar Angket 3 </w:t>
+      </w:r>
+      <w:r>
+        <w:rPr>
+          <w:b w:val="0"/>
+          <w:bCs/>
+          <w:sz w:val="22"/>
+          <w:szCs w:val="22"/>
+        </w:rPr>
+        <w:t>Kepuasan Dunia Usaha/Industri</w:t>
       </w:r>
     </w:p>
     <w:p>
@@ -216,7 +243,43 @@
           <w:sz w:val="22"/>
           <w:szCs w:val="22"/>
         </w:rPr>
-        <w:t>Lampiran 7 Saran dan Masukan untuk SMK Negeri 2 Klaten</w:t>
+        <w:t xml:space="preserve">Lampiran </w:t>
+      </w:r>
+      <w:r>
+        <w:rPr>
+          <w:b w:val="0"/>
+          <w:bCs/>
+          <w:sz w:val="22"/>
+          <w:szCs w:val="22"/>
+        </w:rPr>
+        <w:t>7</w:t>
+      </w:r>
+      <w:r>
+        <w:rPr>
+          <w:b w:val="0"/>
+          <w:bCs/>
+          <w:sz w:val="22"/>
+          <w:szCs w:val="22"/>
+        </w:rPr>
+        <w:t xml:space="preserve"> Lembar Angket </w:t>
+      </w:r>
+      <w:r>
+        <w:rPr>
+          <w:b w:val="0"/>
+          <w:bCs/>
+          <w:sz w:val="22"/>
+          <w:szCs w:val="22"/>
+        </w:rPr>
+        <w:t>4</w:t>
+      </w:r>
+      <w:r>
+        <w:rPr>
+          <w:b w:val="0"/>
+          <w:bCs/>
+          <w:sz w:val="22"/>
+          <w:szCs w:val="22"/>
+        </w:rPr>
+        <w:t xml:space="preserve"> Kepuasan Peserta PKL</w:t>
       </w:r>
     </w:p>
     <w:p>
@@ -260,7 +323,7 @@
           <w:sz w:val="22"/>
           <w:szCs w:val="22"/>
         </w:rPr>
-        <w:t xml:space="preserve"> Sertifikat Praktik Kerja Lapangan</w:t>
+        <w:t xml:space="preserve"> Saran dan Masukan untuk SMK Negeri 2 Klaten</w:t>
       </w:r>
     </w:p>
     <w:p>
@@ -304,7 +367,7 @@
           <w:sz w:val="22"/>
           <w:szCs w:val="22"/>
         </w:rPr>
-        <w:t xml:space="preserve"> Dokumentasi Pelaksanaan Praktik Kerja Lapangan</w:t>
+        <w:t xml:space="preserve"> Sertifikat Praktik Kerja Lapangan</w:t>
       </w:r>
     </w:p>
     <w:p>
@@ -348,12 +411,17 @@
           <w:sz w:val="22"/>
           <w:szCs w:val="22"/>
         </w:rPr>
-        <w:t xml:space="preserve"> Lembar Bimbingan Praktik Kerja Lapangan</w:t>
+        <w:t xml:space="preserve"> Dokumentasi Pelaksanaan Praktik Kerja Lapangan</w:t>
       </w:r>
     </w:p>
     <w:p>
       <w:pPr>
         <w:pStyle w:val="CustomTitle"/>
+        <w:numPr>
+          <w:ilvl w:val="0"/>
+          <w:numId w:val="44"/>
+        </w:numPr>
+        <w:spacing w:before="0" w:after="0" w:line="480" w:lineRule="auto"/>
         <w:jc w:val="left"/>
         <w:rPr>
           <w:b w:val="0"/>
@@ -362,6 +430,42 @@
           <w:szCs w:val="22"/>
         </w:rPr>
       </w:pPr>
+      <w:r>
+        <w:rPr>
+          <w:b w:val="0"/>
+          <w:bCs/>
+          <w:sz w:val="22"/>
+          <w:szCs w:val="22"/>
+        </w:rPr>
+        <w:t xml:space="preserve">Lampiran </w:t>
+      </w:r>
+      <w:r>
+        <w:rPr>
+          <w:b w:val="0"/>
+          <w:bCs/>
+          <w:sz w:val="22"/>
+          <w:szCs w:val="22"/>
+        </w:rPr>
+        <w:t>1</w:t>
+      </w:r>
+      <w:r>
+        <w:rPr>
+          <w:b w:val="0"/>
+          <w:bCs/>
+          <w:sz w:val="22"/>
+          <w:szCs w:val="22"/>
+        </w:rPr>
+        <w:t>1</w:t>
+      </w:r>
+      <w:r>
+        <w:rPr>
+          <w:b w:val="0"/>
+          <w:bCs/>
+          <w:sz w:val="22"/>
+          <w:szCs w:val="22"/>
+        </w:rPr>
+        <w:t xml:space="preserve"> Lembar Bimbingan Praktik Kerja Lapangan</w:t>
+      </w:r>
     </w:p>
     <w:sectPr>
       <w:footerReference w:type="even" r:id="rId9"/>
@@ -5804,14 +5908,14 @@
     <w:uiPriority w:val="39"/>
     <w:unhideWhenUsed/>
     <w:qFormat/>
+    <w:rsid w:val="00856B0B"/>
     <w:pPr>
-      <w:spacing w:before="120" w:after="120"/>
+      <w:spacing w:line="480" w:lineRule="auto"/>
     </w:pPr>
     <w:rPr>
-      <w:b/>
+      <w:rFonts w:ascii="Arial" w:hAnsi="Arial" w:cs="Times New Roman (Body CS)"/>
       <w:bCs/>
-      <w:caps/>
-      <w:sz w:val="20"/>
+      <w:sz w:val="22"/>
       <w:szCs w:val="20"/>
     </w:rPr>
   </w:style>
@@ -6392,6 +6496,10 @@
 </file>
 
 <file path=customXml/item1.xml><?xml version="1.0" encoding="utf-8"?>
+<b:Sources xmlns:b="http://schemas.openxmlformats.org/officeDocument/2006/bibliography" xmlns="http://schemas.openxmlformats.org/officeDocument/2006/bibliography" SelectedStyle="/APASixthEditionOfficeOnline.xsl" StyleName="APA" Version="6"/>
+</file>
+
+<file path=customXml/item2.xml><?xml version="1.0" encoding="utf-8"?>
 <s:customData xmlns="http://www.wps.cn/officeDocument/2013/wpsCustomData" xmlns:s="http://www.wps.cn/officeDocument/2013/wpsCustomData">
   <customSectProps/>
   <customShpExts>
@@ -6400,22 +6508,18 @@
 </s:customData>
 </file>
 
-<file path=customXml/item2.xml><?xml version="1.0" encoding="utf-8"?>
-<b:Sources xmlns:b="http://schemas.openxmlformats.org/officeDocument/2006/bibliography" xmlns="http://schemas.openxmlformats.org/officeDocument/2006/bibliography" SelectedStyle="/APASixthEditionOfficeOnline.xsl" StyleName="APA" Version="6"/>
+<file path=customXml/itemProps1.xml><?xml version="1.0" encoding="utf-8"?>
+<ds:datastoreItem xmlns:ds="http://schemas.openxmlformats.org/officeDocument/2006/customXml" ds:itemID="{107CC62C-C0B0-9446-88C7-DE65E4C77BDC}">
+  <ds:schemaRefs>
+    <ds:schemaRef ds:uri="http://schemas.openxmlformats.org/officeDocument/2006/bibliography"/>
+  </ds:schemaRefs>
+</ds:datastoreItem>
 </file>
 
-<file path=customXml/itemProps1.xml><?xml version="1.0" encoding="utf-8"?>
+<file path=customXml/itemProps2.xml><?xml version="1.0" encoding="utf-8"?>
 <ds:datastoreItem xmlns:ds="http://schemas.openxmlformats.org/officeDocument/2006/customXml" ds:itemID="{B1977F7D-205B-4081-913C-38D41E755F92}">
   <ds:schemaRefs>
     <ds:schemaRef ds:uri="http://www.wps.cn/officeDocument/2013/wpsCustomData"/>
   </ds:schemaRefs>
 </ds:datastoreItem>
-</file>
-
-<file path=customXml/itemProps2.xml><?xml version="1.0" encoding="utf-8"?>
-<ds:datastoreItem xmlns:ds="http://schemas.openxmlformats.org/officeDocument/2006/customXml" ds:itemID="{107CC62C-C0B0-9446-88C7-DE65E4C77BDC}">
-  <ds:schemaRefs>
-    <ds:schemaRef ds:uri="http://schemas.openxmlformats.org/officeDocument/2006/bibliography"/>
-  </ds:schemaRefs>
-</ds:datastoreItem>
 </file>
</xml_diff>